<commit_message>
Property project: a few updates made
</commit_message>
<xml_diff>
--- a/Documentation.docx
+++ b/Documentation.docx
@@ -202,7 +202,10 @@
         </w:numPr>
       </w:pPr>
       <w:r>
-        <w:t xml:space="preserve">Install dependencies: </w:t>
+        <w:t>If you are using Visual Studio, just build and run the project, then go to step #8. If using VS Code, follow steps 4 to 7.</w:t>
+      </w:r>
+      <w:r>
+        <w:t xml:space="preserve"> </w:t>
       </w:r>
     </w:p>
     <w:p>
@@ -213,7 +216,10 @@
         </w:numPr>
       </w:pPr>
       <w:r>
-        <w:t>dotnet restore</w:t>
+        <w:t>Install dependencies</w:t>
+      </w:r>
+      <w:r>
+        <w:t>:</w:t>
       </w:r>
     </w:p>
     <w:p>
@@ -224,7 +230,7 @@
         </w:numPr>
       </w:pPr>
       <w:r>
-        <w:t xml:space="preserve">Run the application: </w:t>
+        <w:t>dotnet restore</w:t>
       </w:r>
     </w:p>
     <w:p>
@@ -235,7 +241,7 @@
         </w:numPr>
       </w:pPr>
       <w:r>
-        <w:t>dotnet run</w:t>
+        <w:t xml:space="preserve">Run the application: </w:t>
       </w:r>
     </w:p>
     <w:p>
@@ -246,13 +252,18 @@
         </w:numPr>
       </w:pPr>
       <w:r>
-        <w:t>The API should be accessible at http://localhost:</w:t>
-      </w:r>
-      <w:r>
-        <w:t xml:space="preserve"> </w:t>
-      </w:r>
-      <w:r>
-        <w:t>7174/api/properties.</w:t>
+        <w:t>dotnet run</w:t>
+      </w:r>
+    </w:p>
+    <w:p>
+      <w:pPr>
+        <w:numPr>
+          <w:ilvl w:val="0"/>
+          <w:numId w:val="3"/>
+        </w:numPr>
+      </w:pPr>
+      <w:r>
+        <w:t>The API should be accessible at http://localhost: 7174/api/properties.</w:t>
       </w:r>
     </w:p>
     <w:p>
@@ -290,6 +301,9 @@
         <w:t>PropertyApp</w:t>
       </w:r>
       <w:r>
+        <w:t>\react-app</w:t>
+      </w:r>
+      <w:r>
         <w:t>)</w:t>
       </w:r>
       <w:r>
@@ -378,6 +392,7 @@
           <w:b/>
           <w:bCs/>
         </w:rPr>
+        <w:lastRenderedPageBreak/>
         <w:t>Endpoint: Retrieve Properties</w:t>
       </w:r>
     </w:p>
@@ -411,7 +426,6 @@
           <w:b/>
           <w:bCs/>
         </w:rPr>
-        <w:lastRenderedPageBreak/>
         <w:t>Method</w:t>
       </w:r>
       <w:r>
@@ -2279,6 +2293,7 @@
   <w:style w:type="character" w:default="1" w:styleId="DefaultParagraphFont">
     <w:name w:val="Default Paragraph Font"/>
     <w:uiPriority w:val="1"/>
+    <w:semiHidden/>
     <w:unhideWhenUsed/>
   </w:style>
   <w:style w:type="table" w:default="1" w:styleId="TableNormal">

</xml_diff>